<commit_message>
private cluster and kubecongig
</commit_message>
<xml_diff>
--- a/cluster-namespace.docx
+++ b/cluster-namespace.docx
@@ -69,7 +69,15 @@
         <w:t>Master/Control Plane</w:t>
       </w:r>
       <w:r>
-        <w:t xml:space="preserve"> – manages the cluster (API server, scheduler, controller manager, etcd).</w:t>
+        <w:t xml:space="preserve"> – manages the cluster (API server, scheduler, controller manager, </w:t>
+      </w:r>
+      <w:proofErr w:type="spellStart"/>
+      <w:r>
+        <w:t>etcd</w:t>
+      </w:r>
+      <w:proofErr w:type="spellEnd"/>
+      <w:r>
+        <w:t>).</w:t>
       </w:r>
     </w:p>
     <w:p>
@@ -491,6 +499,7 @@
         <w:t>Why: Used for multi-tenancy, isolation, and resource organization.</w:t>
       </w:r>
     </w:p>
+    <w:p/>
     <w:p>
       <w:pPr>
         <w:rPr>
@@ -507,7 +516,36 @@
           <w:sz w:val="28"/>
           <w:szCs w:val="28"/>
         </w:rPr>
-        <w:t>Eks cluster</w:t>
+        <w:t xml:space="preserve"># </w:t>
+      </w:r>
+      <w:proofErr w:type="spellStart"/>
+      <w:r>
+        <w:rPr>
+          <w:b/>
+          <w:bCs/>
+          <w:sz w:val="28"/>
+          <w:szCs w:val="28"/>
+        </w:rPr>
+        <w:t>Eks</w:t>
+      </w:r>
+      <w:proofErr w:type="spellEnd"/>
+      <w:r>
+        <w:rPr>
+          <w:b/>
+          <w:bCs/>
+          <w:sz w:val="28"/>
+          <w:szCs w:val="28"/>
+        </w:rPr>
+        <w:t xml:space="preserve"> cluster</w:t>
+      </w:r>
+      <w:r>
+        <w:rPr>
+          <w:b/>
+          <w:bCs/>
+          <w:sz w:val="28"/>
+          <w:szCs w:val="28"/>
+        </w:rPr>
+        <w:t xml:space="preserve"> creation</w:t>
       </w:r>
     </w:p>
     <w:p>
@@ -540,7 +578,43 @@
           <w:sz w:val="28"/>
           <w:szCs w:val="28"/>
         </w:rPr>
-        <w:t>Create a Linux server with ubuntu os for setting up eks cluster</w:t>
+        <w:t xml:space="preserve">Create a Linux server with ubuntu </w:t>
+      </w:r>
+      <w:proofErr w:type="spellStart"/>
+      <w:r>
+        <w:rPr>
+          <w:rFonts w:ascii="Times New Roman" w:hAnsi="Times New Roman" w:cs="Times New Roman"/>
+          <w:sz w:val="28"/>
+          <w:szCs w:val="28"/>
+        </w:rPr>
+        <w:t>os</w:t>
+      </w:r>
+      <w:proofErr w:type="spellEnd"/>
+      <w:r>
+        <w:rPr>
+          <w:rFonts w:ascii="Times New Roman" w:hAnsi="Times New Roman" w:cs="Times New Roman"/>
+          <w:sz w:val="28"/>
+          <w:szCs w:val="28"/>
+        </w:rPr>
+        <w:t xml:space="preserve"> for setting up </w:t>
+      </w:r>
+      <w:proofErr w:type="spellStart"/>
+      <w:r>
+        <w:rPr>
+          <w:rFonts w:ascii="Times New Roman" w:hAnsi="Times New Roman" w:cs="Times New Roman"/>
+          <w:sz w:val="28"/>
+          <w:szCs w:val="28"/>
+        </w:rPr>
+        <w:t>eks</w:t>
+      </w:r>
+      <w:proofErr w:type="spellEnd"/>
+      <w:r>
+        <w:rPr>
+          <w:rFonts w:ascii="Times New Roman" w:hAnsi="Times New Roman" w:cs="Times New Roman"/>
+          <w:sz w:val="28"/>
+          <w:szCs w:val="28"/>
+        </w:rPr>
+        <w:t xml:space="preserve"> cluster</w:t>
       </w:r>
     </w:p>
     <w:p>
@@ -619,7 +693,25 @@
           <w:sz w:val="28"/>
           <w:szCs w:val="28"/>
         </w:rPr>
-        <w:t>Connect your ec2 instance with putty or mobaxterm using shh client</w:t>
+        <w:t xml:space="preserve">Connect your ec2 instance with putty or </w:t>
+      </w:r>
+      <w:proofErr w:type="spellStart"/>
+      <w:r>
+        <w:rPr>
+          <w:rFonts w:ascii="Times New Roman" w:hAnsi="Times New Roman" w:cs="Times New Roman"/>
+          <w:sz w:val="28"/>
+          <w:szCs w:val="28"/>
+        </w:rPr>
+        <w:t>mobaxterm</w:t>
+      </w:r>
+      <w:proofErr w:type="spellEnd"/>
+      <w:r>
+        <w:rPr>
+          <w:rFonts w:ascii="Times New Roman" w:hAnsi="Times New Roman" w:cs="Times New Roman"/>
+          <w:sz w:val="28"/>
+          <w:szCs w:val="28"/>
+        </w:rPr>
+        <w:t xml:space="preserve"> using shh client</w:t>
       </w:r>
     </w:p>
     <w:p>
@@ -670,6 +762,7 @@
           <w:szCs w:val="28"/>
         </w:rPr>
       </w:pPr>
+      <w:proofErr w:type="spellStart"/>
       <w:r>
         <w:rPr>
           <w:rFonts w:ascii="Times New Roman" w:hAnsi="Times New Roman" w:cs="Times New Roman"/>
@@ -678,17 +771,9 @@
           <w:sz w:val="28"/>
           <w:szCs w:val="28"/>
         </w:rPr>
-        <w:t xml:space="preserve">Eksctl </w:t>
-      </w:r>
-    </w:p>
-    <w:p>
-      <w:pPr>
-        <w:rPr>
-          <w:rFonts w:ascii="Times New Roman" w:hAnsi="Times New Roman" w:cs="Times New Roman"/>
-          <w:sz w:val="28"/>
-          <w:szCs w:val="28"/>
-        </w:rPr>
-      </w:pPr>
+        <w:t>Eksctl</w:t>
+      </w:r>
+      <w:proofErr w:type="spellEnd"/>
       <w:r>
         <w:rPr>
           <w:rFonts w:ascii="Times New Roman" w:hAnsi="Times New Roman" w:cs="Times New Roman"/>
@@ -697,22 +782,13 @@
           <w:sz w:val="28"/>
           <w:szCs w:val="28"/>
         </w:rPr>
-        <w:t>Description: -</w:t>
-      </w:r>
-      <w:r>
-        <w:rPr>
-          <w:rFonts w:ascii="Times New Roman" w:hAnsi="Times New Roman" w:cs="Times New Roman"/>
-          <w:sz w:val="28"/>
-          <w:szCs w:val="28"/>
-        </w:rPr>
-        <w:t xml:space="preserve"> eksctl is a simple CLI tool for creating and managing clusters on EKS - Amazon's managed Kubernetes service for EC2. It is written in Go, uses CloudFormation</w:t>
+        <w:t xml:space="preserve"> </w:t>
       </w:r>
     </w:p>
     <w:p>
       <w:pPr>
         <w:rPr>
           <w:rFonts w:ascii="Times New Roman" w:hAnsi="Times New Roman" w:cs="Times New Roman"/>
-          <w:color w:val="0070C0"/>
           <w:sz w:val="28"/>
           <w:szCs w:val="28"/>
         </w:rPr>
@@ -725,7 +801,7 @@
           <w:sz w:val="28"/>
           <w:szCs w:val="28"/>
         </w:rPr>
-        <w:t xml:space="preserve">Command: </w:t>
+        <w:t>Description: -</w:t>
       </w:r>
       <w:r>
         <w:rPr>
@@ -735,13 +811,59 @@
         </w:rPr>
         <w:t xml:space="preserve"> </w:t>
       </w:r>
-      <w:r>
+      <w:proofErr w:type="spellStart"/>
+      <w:r>
+        <w:rPr>
+          <w:rFonts w:ascii="Times New Roman" w:hAnsi="Times New Roman" w:cs="Times New Roman"/>
+          <w:sz w:val="28"/>
+          <w:szCs w:val="28"/>
+        </w:rPr>
+        <w:t>eksctl</w:t>
+      </w:r>
+      <w:proofErr w:type="spellEnd"/>
+      <w:r>
+        <w:rPr>
+          <w:rFonts w:ascii="Times New Roman" w:hAnsi="Times New Roman" w:cs="Times New Roman"/>
+          <w:sz w:val="28"/>
+          <w:szCs w:val="28"/>
+        </w:rPr>
+        <w:t> is a simple CLI tool for creating and managing clusters on EKS - Amazon's managed Kubernetes service for EC2. It is written in Go, uses CloudFormation</w:t>
+      </w:r>
+    </w:p>
+    <w:p>
+      <w:pPr>
         <w:rPr>
           <w:rFonts w:ascii="Times New Roman" w:hAnsi="Times New Roman" w:cs="Times New Roman"/>
           <w:color w:val="0070C0"/>
           <w:sz w:val="28"/>
           <w:szCs w:val="28"/>
         </w:rPr>
+      </w:pPr>
+      <w:r>
+        <w:rPr>
+          <w:rFonts w:ascii="Times New Roman" w:hAnsi="Times New Roman" w:cs="Times New Roman"/>
+          <w:b/>
+          <w:bCs/>
+          <w:sz w:val="28"/>
+          <w:szCs w:val="28"/>
+        </w:rPr>
+        <w:t xml:space="preserve">Command: </w:t>
+      </w:r>
+      <w:r>
+        <w:rPr>
+          <w:rFonts w:ascii="Times New Roman" w:hAnsi="Times New Roman" w:cs="Times New Roman"/>
+          <w:sz w:val="28"/>
+          <w:szCs w:val="28"/>
+        </w:rPr>
+        <w:t xml:space="preserve"> </w:t>
+      </w:r>
+      <w:r>
+        <w:rPr>
+          <w:rFonts w:ascii="Times New Roman" w:hAnsi="Times New Roman" w:cs="Times New Roman"/>
+          <w:color w:val="0070C0"/>
+          <w:sz w:val="28"/>
+          <w:szCs w:val="28"/>
+        </w:rPr>
         <w:t># for ARM systems, set ARCH to: `arm64`, `armv6` or `armv7`</w:t>
       </w:r>
     </w:p>
@@ -781,7 +903,27 @@
           <w:szCs w:val="28"/>
         </w:rPr>
         <w:lastRenderedPageBreak/>
-        <w:t>PLATFORM=$(uname -s)_$ARCH</w:t>
+        <w:t>PLATFORM=$(</w:t>
+      </w:r>
+      <w:proofErr w:type="spellStart"/>
+      <w:r>
+        <w:rPr>
+          <w:rFonts w:ascii="Times New Roman" w:hAnsi="Times New Roman" w:cs="Times New Roman"/>
+          <w:color w:val="0070C0"/>
+          <w:sz w:val="28"/>
+          <w:szCs w:val="28"/>
+        </w:rPr>
+        <w:t>uname</w:t>
+      </w:r>
+      <w:proofErr w:type="spellEnd"/>
+      <w:r>
+        <w:rPr>
+          <w:rFonts w:ascii="Times New Roman" w:hAnsi="Times New Roman" w:cs="Times New Roman"/>
+          <w:color w:val="0070C0"/>
+          <w:sz w:val="28"/>
+          <w:szCs w:val="28"/>
+        </w:rPr>
+        <w:t xml:space="preserve"> -s)_$ARCH</w:t>
       </w:r>
     </w:p>
     <w:p>
@@ -810,7 +952,27 @@
           <w:sz w:val="28"/>
           <w:szCs w:val="28"/>
         </w:rPr>
-        <w:t>curl -sLO "https://github.com/eksctl-io/eksctl/releases/latest/download/eksctl_$PLATFORM.tar.gz"</w:t>
+        <w:t>curl -</w:t>
+      </w:r>
+      <w:proofErr w:type="spellStart"/>
+      <w:r>
+        <w:rPr>
+          <w:rFonts w:ascii="Times New Roman" w:hAnsi="Times New Roman" w:cs="Times New Roman"/>
+          <w:color w:val="0070C0"/>
+          <w:sz w:val="28"/>
+          <w:szCs w:val="28"/>
+        </w:rPr>
+        <w:t>sLO</w:t>
+      </w:r>
+      <w:proofErr w:type="spellEnd"/>
+      <w:r>
+        <w:rPr>
+          <w:rFonts w:ascii="Times New Roman" w:hAnsi="Times New Roman" w:cs="Times New Roman"/>
+          <w:color w:val="0070C0"/>
+          <w:sz w:val="28"/>
+          <w:szCs w:val="28"/>
+        </w:rPr>
+        <w:t xml:space="preserve"> "https://github.com/eksctl-io/eksctl/releases/latest/download/eksctl_$PLATFORM.tar.gz"</w:t>
       </w:r>
     </w:p>
     <w:p>
@@ -858,7 +1020,27 @@
           <w:sz w:val="28"/>
           <w:szCs w:val="28"/>
         </w:rPr>
-        <w:t>curl -sL "https://github.com/eksctl-io/eksctl/releases/latest/download/eksctl_checksums.txt" | grep $PLATFORM | sha256sum --check</w:t>
+        <w:t>curl -</w:t>
+      </w:r>
+      <w:proofErr w:type="spellStart"/>
+      <w:r>
+        <w:rPr>
+          <w:rFonts w:ascii="Times New Roman" w:hAnsi="Times New Roman" w:cs="Times New Roman"/>
+          <w:color w:val="0070C0"/>
+          <w:sz w:val="28"/>
+          <w:szCs w:val="28"/>
+        </w:rPr>
+        <w:t>sL</w:t>
+      </w:r>
+      <w:proofErr w:type="spellEnd"/>
+      <w:r>
+        <w:rPr>
+          <w:rFonts w:ascii="Times New Roman" w:hAnsi="Times New Roman" w:cs="Times New Roman"/>
+          <w:color w:val="0070C0"/>
+          <w:sz w:val="28"/>
+          <w:szCs w:val="28"/>
+        </w:rPr>
+        <w:t xml:space="preserve"> "https://github.com/eksctl-io/eksctl/releases/latest/download/eksctl_checksums.txt" | grep $PLATFORM | sha256sum --check</w:t>
       </w:r>
     </w:p>
     <w:p>
@@ -887,7 +1069,47 @@
           <w:sz w:val="28"/>
           <w:szCs w:val="28"/>
         </w:rPr>
-        <w:t>tar -xzf eksctl_$PLATFORM.tar.gz -C /tmp &amp;&amp; rm eksctl_$PLATFORM.tar.gz</w:t>
+        <w:t>tar -</w:t>
+      </w:r>
+      <w:proofErr w:type="spellStart"/>
+      <w:r>
+        <w:rPr>
+          <w:rFonts w:ascii="Times New Roman" w:hAnsi="Times New Roman" w:cs="Times New Roman"/>
+          <w:color w:val="0070C0"/>
+          <w:sz w:val="28"/>
+          <w:szCs w:val="28"/>
+        </w:rPr>
+        <w:t>xzf</w:t>
+      </w:r>
+      <w:proofErr w:type="spellEnd"/>
+      <w:r>
+        <w:rPr>
+          <w:rFonts w:ascii="Times New Roman" w:hAnsi="Times New Roman" w:cs="Times New Roman"/>
+          <w:color w:val="0070C0"/>
+          <w:sz w:val="28"/>
+          <w:szCs w:val="28"/>
+        </w:rPr>
+        <w:t xml:space="preserve"> eksctl_$PLATFORM.tar.gz -C /</w:t>
+      </w:r>
+      <w:proofErr w:type="spellStart"/>
+      <w:r>
+        <w:rPr>
+          <w:rFonts w:ascii="Times New Roman" w:hAnsi="Times New Roman" w:cs="Times New Roman"/>
+          <w:color w:val="0070C0"/>
+          <w:sz w:val="28"/>
+          <w:szCs w:val="28"/>
+        </w:rPr>
+        <w:t>tmp</w:t>
+      </w:r>
+      <w:proofErr w:type="spellEnd"/>
+      <w:r>
+        <w:rPr>
+          <w:rFonts w:ascii="Times New Roman" w:hAnsi="Times New Roman" w:cs="Times New Roman"/>
+          <w:color w:val="0070C0"/>
+          <w:sz w:val="28"/>
+          <w:szCs w:val="28"/>
+        </w:rPr>
+        <w:t xml:space="preserve"> &amp;&amp; rm eksctl_$PLATFORM.tar.gz</w:t>
       </w:r>
     </w:p>
     <w:p>
@@ -909,6 +1131,7 @@
           <w:szCs w:val="28"/>
         </w:rPr>
       </w:pPr>
+      <w:proofErr w:type="spellStart"/>
       <w:r>
         <w:rPr>
           <w:rFonts w:ascii="Times New Roman" w:hAnsi="Times New Roman" w:cs="Times New Roman"/>
@@ -916,7 +1139,77 @@
           <w:sz w:val="28"/>
           <w:szCs w:val="28"/>
         </w:rPr>
-        <w:t>sudo mv /tmp/eksctl /usr/local/bin</w:t>
+        <w:t>sudo</w:t>
+      </w:r>
+      <w:proofErr w:type="spellEnd"/>
+      <w:r>
+        <w:rPr>
+          <w:rFonts w:ascii="Times New Roman" w:hAnsi="Times New Roman" w:cs="Times New Roman"/>
+          <w:color w:val="0070C0"/>
+          <w:sz w:val="28"/>
+          <w:szCs w:val="28"/>
+        </w:rPr>
+        <w:t xml:space="preserve"> mv /</w:t>
+      </w:r>
+      <w:proofErr w:type="spellStart"/>
+      <w:r>
+        <w:rPr>
+          <w:rFonts w:ascii="Times New Roman" w:hAnsi="Times New Roman" w:cs="Times New Roman"/>
+          <w:color w:val="0070C0"/>
+          <w:sz w:val="28"/>
+          <w:szCs w:val="28"/>
+        </w:rPr>
+        <w:t>tmp</w:t>
+      </w:r>
+      <w:proofErr w:type="spellEnd"/>
+      <w:r>
+        <w:rPr>
+          <w:rFonts w:ascii="Times New Roman" w:hAnsi="Times New Roman" w:cs="Times New Roman"/>
+          <w:color w:val="0070C0"/>
+          <w:sz w:val="28"/>
+          <w:szCs w:val="28"/>
+        </w:rPr>
+        <w:t>/</w:t>
+      </w:r>
+      <w:proofErr w:type="spellStart"/>
+      <w:r>
+        <w:rPr>
+          <w:rFonts w:ascii="Times New Roman" w:hAnsi="Times New Roman" w:cs="Times New Roman"/>
+          <w:color w:val="0070C0"/>
+          <w:sz w:val="28"/>
+          <w:szCs w:val="28"/>
+        </w:rPr>
+        <w:t>eksctl</w:t>
+      </w:r>
+      <w:proofErr w:type="spellEnd"/>
+      <w:r>
+        <w:rPr>
+          <w:rFonts w:ascii="Times New Roman" w:hAnsi="Times New Roman" w:cs="Times New Roman"/>
+          <w:color w:val="0070C0"/>
+          <w:sz w:val="28"/>
+          <w:szCs w:val="28"/>
+        </w:rPr>
+        <w:t xml:space="preserve"> /</w:t>
+      </w:r>
+      <w:proofErr w:type="spellStart"/>
+      <w:r>
+        <w:rPr>
+          <w:rFonts w:ascii="Times New Roman" w:hAnsi="Times New Roman" w:cs="Times New Roman"/>
+          <w:color w:val="0070C0"/>
+          <w:sz w:val="28"/>
+          <w:szCs w:val="28"/>
+        </w:rPr>
+        <w:t>usr</w:t>
+      </w:r>
+      <w:proofErr w:type="spellEnd"/>
+      <w:r>
+        <w:rPr>
+          <w:rFonts w:ascii="Times New Roman" w:hAnsi="Times New Roman" w:cs="Times New Roman"/>
+          <w:color w:val="0070C0"/>
+          <w:sz w:val="28"/>
+          <w:szCs w:val="28"/>
+        </w:rPr>
+        <w:t>/local/bin</w:t>
       </w:r>
     </w:p>
     <w:p>
@@ -945,6 +1238,7 @@
           <w:szCs w:val="28"/>
         </w:rPr>
       </w:pPr>
+      <w:proofErr w:type="spellStart"/>
       <w:r>
         <w:rPr>
           <w:rFonts w:ascii="Times New Roman" w:hAnsi="Times New Roman" w:cs="Times New Roman"/>
@@ -955,6 +1249,7 @@
         </w:rPr>
         <w:t>Kubectl</w:t>
       </w:r>
+      <w:proofErr w:type="spellEnd"/>
     </w:p>
     <w:p>
       <w:pPr>
@@ -975,13 +1270,23 @@
         </w:rPr>
         <w:t xml:space="preserve">Description: - </w:t>
       </w:r>
+      <w:proofErr w:type="spellStart"/>
       <w:r>
         <w:rPr>
           <w:rFonts w:ascii="Times New Roman" w:hAnsi="Times New Roman" w:cs="Times New Roman"/>
           <w:sz w:val="28"/>
           <w:szCs w:val="28"/>
         </w:rPr>
-        <w:t>kubectl is the command-line tool for interacting with Kubernetes clusters. It allows users to manage Kubernetes resources and perform various tasks such as deploying applications, inspecting and modifying cluster resources, and troubleshooting cluster issues.</w:t>
+        <w:t>kubectl</w:t>
+      </w:r>
+      <w:proofErr w:type="spellEnd"/>
+      <w:r>
+        <w:rPr>
+          <w:rFonts w:ascii="Times New Roman" w:hAnsi="Times New Roman" w:cs="Times New Roman"/>
+          <w:sz w:val="28"/>
+          <w:szCs w:val="28"/>
+        </w:rPr>
+        <w:t xml:space="preserve"> is the command-line tool for interacting with Kubernetes clusters. It allows users to manage Kubernetes resources and perform various tasks such as deploying applications, inspecting and modifying cluster resources, and troubleshooting cluster issues.</w:t>
       </w:r>
     </w:p>
     <w:p>
@@ -1023,7 +1328,25 @@
           <w:sz w:val="28"/>
           <w:szCs w:val="28"/>
         </w:rPr>
-        <w:t>Install kubectl binary with curl on Linux</w:t>
+        <w:t xml:space="preserve">Install </w:t>
+      </w:r>
+      <w:proofErr w:type="spellStart"/>
+      <w:r>
+        <w:rPr>
+          <w:rFonts w:ascii="Times New Roman" w:hAnsi="Times New Roman" w:cs="Times New Roman"/>
+          <w:sz w:val="28"/>
+          <w:szCs w:val="28"/>
+        </w:rPr>
+        <w:t>kubectl</w:t>
+      </w:r>
+      <w:proofErr w:type="spellEnd"/>
+      <w:r>
+        <w:rPr>
+          <w:rFonts w:ascii="Times New Roman" w:hAnsi="Times New Roman" w:cs="Times New Roman"/>
+          <w:sz w:val="28"/>
+          <w:szCs w:val="28"/>
+        </w:rPr>
+        <w:t xml:space="preserve"> binary with curl on Linux</w:t>
       </w:r>
     </w:p>
     <w:p>
@@ -1132,7 +1455,29 @@
           <w:szCs w:val="28"/>
           <w:lang w:eastAsia="en-IN"/>
         </w:rPr>
-        <w:t>Download the kubectl checksum file:</w:t>
+        <w:t xml:space="preserve">Download the </w:t>
+      </w:r>
+      <w:proofErr w:type="spellStart"/>
+      <w:r>
+        <w:rPr>
+          <w:rFonts w:ascii="Times New Roman" w:eastAsia="Times New Roman" w:hAnsi="Times New Roman" w:cs="Times New Roman"/>
+          <w:color w:val="222222"/>
+          <w:sz w:val="28"/>
+          <w:szCs w:val="28"/>
+          <w:lang w:eastAsia="en-IN"/>
+        </w:rPr>
+        <w:t>kubectl</w:t>
+      </w:r>
+      <w:proofErr w:type="spellEnd"/>
+      <w:r>
+        <w:rPr>
+          <w:rFonts w:ascii="Times New Roman" w:eastAsia="Times New Roman" w:hAnsi="Times New Roman" w:cs="Times New Roman"/>
+          <w:color w:val="222222"/>
+          <w:sz w:val="28"/>
+          <w:szCs w:val="28"/>
+          <w:lang w:eastAsia="en-IN"/>
+        </w:rPr>
+        <w:t xml:space="preserve"> checksum file:</w:t>
       </w:r>
     </w:p>
     <w:p>
@@ -1230,7 +1575,29 @@
           <w:szCs w:val="28"/>
           <w:lang w:eastAsia="en-IN"/>
         </w:rPr>
-        <w:t>Validate the kubectl binary against the checksum file:</w:t>
+        <w:t xml:space="preserve">Validate the </w:t>
+      </w:r>
+      <w:proofErr w:type="spellStart"/>
+      <w:r>
+        <w:rPr>
+          <w:rFonts w:ascii="Times New Roman" w:eastAsia="Times New Roman" w:hAnsi="Times New Roman" w:cs="Times New Roman"/>
+          <w:color w:val="222222"/>
+          <w:sz w:val="28"/>
+          <w:szCs w:val="28"/>
+          <w:lang w:eastAsia="en-IN"/>
+        </w:rPr>
+        <w:t>kubectl</w:t>
+      </w:r>
+      <w:proofErr w:type="spellEnd"/>
+      <w:r>
+        <w:rPr>
+          <w:rFonts w:ascii="Times New Roman" w:eastAsia="Times New Roman" w:hAnsi="Times New Roman" w:cs="Times New Roman"/>
+          <w:color w:val="222222"/>
+          <w:sz w:val="28"/>
+          <w:szCs w:val="28"/>
+          <w:lang w:eastAsia="en-IN"/>
+        </w:rPr>
+        <w:t xml:space="preserve"> binary against the checksum file:</w:t>
       </w:r>
     </w:p>
     <w:p>
@@ -1297,7 +1664,29 @@
           <w:szCs w:val="28"/>
           <w:lang w:eastAsia="en-IN"/>
         </w:rPr>
-        <w:t xml:space="preserve">  kubectl" | sha256sum –check</w:t>
+        <w:t xml:space="preserve">  </w:t>
+      </w:r>
+      <w:proofErr w:type="spellStart"/>
+      <w:r>
+        <w:rPr>
+          <w:rFonts w:ascii="Times New Roman" w:eastAsia="Times New Roman" w:hAnsi="Times New Roman" w:cs="Times New Roman"/>
+          <w:color w:val="4F81BD" w:themeColor="accent1"/>
+          <w:sz w:val="28"/>
+          <w:szCs w:val="28"/>
+          <w:lang w:eastAsia="en-IN"/>
+        </w:rPr>
+        <w:t>kubectl</w:t>
+      </w:r>
+      <w:proofErr w:type="spellEnd"/>
+      <w:r>
+        <w:rPr>
+          <w:rFonts w:ascii="Times New Roman" w:eastAsia="Times New Roman" w:hAnsi="Times New Roman" w:cs="Times New Roman"/>
+          <w:color w:val="4F81BD" w:themeColor="accent1"/>
+          <w:sz w:val="28"/>
+          <w:szCs w:val="28"/>
+          <w:lang w:eastAsia="en-IN"/>
+        </w:rPr>
+        <w:t>" | sha256sum –check</w:t>
       </w:r>
     </w:p>
     <w:p>
@@ -1325,8 +1714,20 @@
           <w:szCs w:val="28"/>
           <w:lang w:eastAsia="en-IN"/>
         </w:rPr>
-        <w:t>Install kubectl</w:t>
-      </w:r>
+        <w:t xml:space="preserve">Install </w:t>
+      </w:r>
+      <w:proofErr w:type="spellStart"/>
+      <w:r>
+        <w:rPr>
+          <w:rFonts w:ascii="Times New Roman" w:eastAsia="Times New Roman" w:hAnsi="Times New Roman" w:cs="Times New Roman"/>
+          <w:color w:val="222222"/>
+          <w:sz w:val="28"/>
+          <w:szCs w:val="28"/>
+          <w:lang w:eastAsia="en-IN"/>
+        </w:rPr>
+        <w:t>kubectl</w:t>
+      </w:r>
+      <w:proofErr w:type="spellEnd"/>
     </w:p>
     <w:p>
       <w:pPr>
@@ -1340,6 +1741,7 @@
           <w:lang w:eastAsia="en-IN"/>
         </w:rPr>
       </w:pPr>
+      <w:proofErr w:type="spellStart"/>
       <w:r>
         <w:rPr>
           <w:rFonts w:ascii="Times New Roman" w:eastAsia="Times New Roman" w:hAnsi="Times New Roman" w:cs="Times New Roman"/>
@@ -1348,8 +1750,75 @@
           <w:szCs w:val="28"/>
           <w:lang w:eastAsia="en-IN"/>
         </w:rPr>
-        <w:t>sudo install -o root -g root -m 0755 kubectl /usr/local/bin/kubectl</w:t>
-      </w:r>
+        <w:t>sudo</w:t>
+      </w:r>
+      <w:proofErr w:type="spellEnd"/>
+      <w:r>
+        <w:rPr>
+          <w:rFonts w:ascii="Times New Roman" w:eastAsia="Times New Roman" w:hAnsi="Times New Roman" w:cs="Times New Roman"/>
+          <w:color w:val="4F81BD" w:themeColor="accent1"/>
+          <w:sz w:val="28"/>
+          <w:szCs w:val="28"/>
+          <w:lang w:eastAsia="en-IN"/>
+        </w:rPr>
+        <w:t xml:space="preserve"> install -o root -g root -m 0755 </w:t>
+      </w:r>
+      <w:proofErr w:type="spellStart"/>
+      <w:r>
+        <w:rPr>
+          <w:rFonts w:ascii="Times New Roman" w:eastAsia="Times New Roman" w:hAnsi="Times New Roman" w:cs="Times New Roman"/>
+          <w:color w:val="4F81BD" w:themeColor="accent1"/>
+          <w:sz w:val="28"/>
+          <w:szCs w:val="28"/>
+          <w:lang w:eastAsia="en-IN"/>
+        </w:rPr>
+        <w:t>kubectl</w:t>
+      </w:r>
+      <w:proofErr w:type="spellEnd"/>
+      <w:r>
+        <w:rPr>
+          <w:rFonts w:ascii="Times New Roman" w:eastAsia="Times New Roman" w:hAnsi="Times New Roman" w:cs="Times New Roman"/>
+          <w:color w:val="4F81BD" w:themeColor="accent1"/>
+          <w:sz w:val="28"/>
+          <w:szCs w:val="28"/>
+          <w:lang w:eastAsia="en-IN"/>
+        </w:rPr>
+        <w:t xml:space="preserve"> /</w:t>
+      </w:r>
+      <w:proofErr w:type="spellStart"/>
+      <w:r>
+        <w:rPr>
+          <w:rFonts w:ascii="Times New Roman" w:eastAsia="Times New Roman" w:hAnsi="Times New Roman" w:cs="Times New Roman"/>
+          <w:color w:val="4F81BD" w:themeColor="accent1"/>
+          <w:sz w:val="28"/>
+          <w:szCs w:val="28"/>
+          <w:lang w:eastAsia="en-IN"/>
+        </w:rPr>
+        <w:t>usr</w:t>
+      </w:r>
+      <w:proofErr w:type="spellEnd"/>
+      <w:r>
+        <w:rPr>
+          <w:rFonts w:ascii="Times New Roman" w:eastAsia="Times New Roman" w:hAnsi="Times New Roman" w:cs="Times New Roman"/>
+          <w:color w:val="4F81BD" w:themeColor="accent1"/>
+          <w:sz w:val="28"/>
+          <w:szCs w:val="28"/>
+          <w:lang w:eastAsia="en-IN"/>
+        </w:rPr>
+        <w:t>/local/bin/</w:t>
+      </w:r>
+      <w:proofErr w:type="spellStart"/>
+      <w:r>
+        <w:rPr>
+          <w:rFonts w:ascii="Times New Roman" w:eastAsia="Times New Roman" w:hAnsi="Times New Roman" w:cs="Times New Roman"/>
+          <w:color w:val="4F81BD" w:themeColor="accent1"/>
+          <w:sz w:val="28"/>
+          <w:szCs w:val="28"/>
+          <w:lang w:eastAsia="en-IN"/>
+        </w:rPr>
+        <w:t>kubectl</w:t>
+      </w:r>
+      <w:proofErr w:type="spellEnd"/>
     </w:p>
     <w:p>
       <w:pPr>
@@ -1391,6 +1860,7 @@
           <w:lang w:eastAsia="en-IN"/>
         </w:rPr>
       </w:pPr>
+      <w:proofErr w:type="spellStart"/>
       <w:r>
         <w:rPr>
           <w:rFonts w:ascii="Times New Roman" w:eastAsia="Times New Roman" w:hAnsi="Times New Roman" w:cs="Times New Roman"/>
@@ -1399,7 +1869,18 @@
           <w:szCs w:val="28"/>
           <w:lang w:eastAsia="en-IN"/>
         </w:rPr>
-        <w:t>kubectl version --client</w:t>
+        <w:t>kubectl</w:t>
+      </w:r>
+      <w:proofErr w:type="spellEnd"/>
+      <w:r>
+        <w:rPr>
+          <w:rFonts w:ascii="Times New Roman" w:eastAsia="Times New Roman" w:hAnsi="Times New Roman" w:cs="Times New Roman"/>
+          <w:color w:val="4F81BD" w:themeColor="accent1"/>
+          <w:sz w:val="28"/>
+          <w:szCs w:val="28"/>
+          <w:lang w:eastAsia="en-IN"/>
+        </w:rPr>
+        <w:t xml:space="preserve"> version --client</w:t>
       </w:r>
     </w:p>
     <w:p>
@@ -1427,7 +1908,29 @@
           <w:szCs w:val="28"/>
           <w:lang w:eastAsia="en-IN"/>
         </w:rPr>
-        <w:t>If kubectl version is not visible execute following commands (its optional)</w:t>
+        <w:t xml:space="preserve">If </w:t>
+      </w:r>
+      <w:proofErr w:type="spellStart"/>
+      <w:r>
+        <w:rPr>
+          <w:rFonts w:ascii="Times New Roman" w:eastAsia="Times New Roman" w:hAnsi="Times New Roman" w:cs="Times New Roman"/>
+          <w:color w:val="000000" w:themeColor="text1"/>
+          <w:sz w:val="28"/>
+          <w:szCs w:val="28"/>
+          <w:lang w:eastAsia="en-IN"/>
+        </w:rPr>
+        <w:t>kubectl</w:t>
+      </w:r>
+      <w:proofErr w:type="spellEnd"/>
+      <w:r>
+        <w:rPr>
+          <w:rFonts w:ascii="Times New Roman" w:eastAsia="Times New Roman" w:hAnsi="Times New Roman" w:cs="Times New Roman"/>
+          <w:color w:val="000000" w:themeColor="text1"/>
+          <w:sz w:val="28"/>
+          <w:szCs w:val="28"/>
+          <w:lang w:eastAsia="en-IN"/>
+        </w:rPr>
+        <w:t xml:space="preserve"> version is not visible execute following commands (its optional)</w:t>
       </w:r>
     </w:p>
     <w:p>
@@ -1442,6 +1945,7 @@
           <w:lang w:eastAsia="en-IN"/>
         </w:rPr>
       </w:pPr>
+      <w:proofErr w:type="spellStart"/>
       <w:r>
         <w:rPr>
           <w:rFonts w:ascii="Times New Roman" w:eastAsia="Times New Roman" w:hAnsi="Times New Roman" w:cs="Times New Roman"/>
@@ -1450,8 +1954,31 @@
           <w:szCs w:val="28"/>
           <w:lang w:eastAsia="en-IN"/>
         </w:rPr>
-        <w:t>chmod +x kubectl</w:t>
-      </w:r>
+        <w:t>chmod</w:t>
+      </w:r>
+      <w:proofErr w:type="spellEnd"/>
+      <w:r>
+        <w:rPr>
+          <w:rFonts w:ascii="Times New Roman" w:eastAsia="Times New Roman" w:hAnsi="Times New Roman" w:cs="Times New Roman"/>
+          <w:color w:val="4F81BD" w:themeColor="accent1"/>
+          <w:sz w:val="28"/>
+          <w:szCs w:val="28"/>
+          <w:lang w:eastAsia="en-IN"/>
+        </w:rPr>
+        <w:t xml:space="preserve"> +x </w:t>
+      </w:r>
+      <w:proofErr w:type="spellStart"/>
+      <w:r>
+        <w:rPr>
+          <w:rFonts w:ascii="Times New Roman" w:eastAsia="Times New Roman" w:hAnsi="Times New Roman" w:cs="Times New Roman"/>
+          <w:color w:val="4F81BD" w:themeColor="accent1"/>
+          <w:sz w:val="28"/>
+          <w:szCs w:val="28"/>
+          <w:lang w:eastAsia="en-IN"/>
+        </w:rPr>
+        <w:t>kubectl</w:t>
+      </w:r>
+      <w:proofErr w:type="spellEnd"/>
     </w:p>
     <w:p>
       <w:pPr>
@@ -1465,6 +1992,7 @@
           <w:lang w:eastAsia="en-IN"/>
         </w:rPr>
       </w:pPr>
+      <w:proofErr w:type="spellStart"/>
       <w:r>
         <w:rPr>
           <w:rFonts w:ascii="Times New Roman" w:eastAsia="Times New Roman" w:hAnsi="Times New Roman" w:cs="Times New Roman"/>
@@ -1473,7 +2001,18 @@
           <w:szCs w:val="28"/>
           <w:lang w:eastAsia="en-IN"/>
         </w:rPr>
-        <w:t>mkdir -p ~/.local/bin</w:t>
+        <w:t>mkdir</w:t>
+      </w:r>
+      <w:proofErr w:type="spellEnd"/>
+      <w:r>
+        <w:rPr>
+          <w:rFonts w:ascii="Times New Roman" w:eastAsia="Times New Roman" w:hAnsi="Times New Roman" w:cs="Times New Roman"/>
+          <w:color w:val="4F81BD" w:themeColor="accent1"/>
+          <w:sz w:val="28"/>
+          <w:szCs w:val="28"/>
+          <w:lang w:eastAsia="en-IN"/>
+        </w:rPr>
+        <w:t xml:space="preserve"> -p ~/.local/bin</w:t>
       </w:r>
     </w:p>
     <w:p>
@@ -1496,8 +2035,42 @@
           <w:szCs w:val="28"/>
           <w:lang w:eastAsia="en-IN"/>
         </w:rPr>
-        <w:t>mv ./kubectl ~/.local/bin/kubectl</w:t>
-      </w:r>
+        <w:t>mv ./</w:t>
+      </w:r>
+      <w:proofErr w:type="spellStart"/>
+      <w:r>
+        <w:rPr>
+          <w:rFonts w:ascii="Times New Roman" w:eastAsia="Times New Roman" w:hAnsi="Times New Roman" w:cs="Times New Roman"/>
+          <w:color w:val="4F81BD" w:themeColor="accent1"/>
+          <w:sz w:val="28"/>
+          <w:szCs w:val="28"/>
+          <w:lang w:eastAsia="en-IN"/>
+        </w:rPr>
+        <w:t>kubectl</w:t>
+      </w:r>
+      <w:proofErr w:type="spellEnd"/>
+      <w:r>
+        <w:rPr>
+          <w:rFonts w:ascii="Times New Roman" w:eastAsia="Times New Roman" w:hAnsi="Times New Roman" w:cs="Times New Roman"/>
+          <w:color w:val="4F81BD" w:themeColor="accent1"/>
+          <w:sz w:val="28"/>
+          <w:szCs w:val="28"/>
+          <w:lang w:eastAsia="en-IN"/>
+        </w:rPr>
+        <w:t xml:space="preserve"> ~/.local/bin/</w:t>
+      </w:r>
+      <w:proofErr w:type="spellStart"/>
+      <w:r>
+        <w:rPr>
+          <w:rFonts w:ascii="Times New Roman" w:eastAsia="Times New Roman" w:hAnsi="Times New Roman" w:cs="Times New Roman"/>
+          <w:color w:val="4F81BD" w:themeColor="accent1"/>
+          <w:sz w:val="28"/>
+          <w:szCs w:val="28"/>
+          <w:lang w:eastAsia="en-IN"/>
+        </w:rPr>
+        <w:t>kubectl</w:t>
+      </w:r>
+      <w:proofErr w:type="spellEnd"/>
     </w:p>
     <w:p>
       <w:pPr>
@@ -1511,6 +2084,7 @@
           <w:lang w:eastAsia="en-IN"/>
         </w:rPr>
       </w:pPr>
+      <w:proofErr w:type="spellStart"/>
       <w:r>
         <w:rPr>
           <w:rFonts w:ascii="Times New Roman" w:eastAsia="Times New Roman" w:hAnsi="Times New Roman" w:cs="Times New Roman"/>
@@ -1519,7 +2093,18 @@
           <w:szCs w:val="28"/>
           <w:lang w:eastAsia="en-IN"/>
         </w:rPr>
-        <w:t>kubectl version --client</w:t>
+        <w:t>kubectl</w:t>
+      </w:r>
+      <w:proofErr w:type="spellEnd"/>
+      <w:r>
+        <w:rPr>
+          <w:rFonts w:ascii="Times New Roman" w:eastAsia="Times New Roman" w:hAnsi="Times New Roman" w:cs="Times New Roman"/>
+          <w:color w:val="4F81BD" w:themeColor="accent1"/>
+          <w:sz w:val="28"/>
+          <w:szCs w:val="28"/>
+          <w:lang w:eastAsia="en-IN"/>
+        </w:rPr>
+        <w:t xml:space="preserve"> version --client</w:t>
       </w:r>
     </w:p>
     <w:p>
@@ -1698,6 +2283,7 @@
           <w:szCs w:val="28"/>
         </w:rPr>
       </w:pPr>
+      <w:proofErr w:type="spellStart"/>
       <w:r>
         <w:rPr>
           <w:rFonts w:ascii="Times New Roman" w:hAnsi="Times New Roman" w:cs="Times New Roman"/>
@@ -1705,7 +2291,37 @@
           <w:sz w:val="28"/>
           <w:szCs w:val="28"/>
         </w:rPr>
-        <w:t>sudo ./aws/install</w:t>
+        <w:t>sudo</w:t>
+      </w:r>
+      <w:proofErr w:type="spellEnd"/>
+      <w:r>
+        <w:rPr>
+          <w:rFonts w:ascii="Times New Roman" w:hAnsi="Times New Roman" w:cs="Times New Roman"/>
+          <w:color w:val="4F81BD" w:themeColor="accent1"/>
+          <w:sz w:val="28"/>
+          <w:szCs w:val="28"/>
+        </w:rPr>
+        <w:t xml:space="preserve"> ./</w:t>
+      </w:r>
+      <w:proofErr w:type="spellStart"/>
+      <w:r>
+        <w:rPr>
+          <w:rFonts w:ascii="Times New Roman" w:hAnsi="Times New Roman" w:cs="Times New Roman"/>
+          <w:color w:val="4F81BD" w:themeColor="accent1"/>
+          <w:sz w:val="28"/>
+          <w:szCs w:val="28"/>
+        </w:rPr>
+        <w:t>aws</w:t>
+      </w:r>
+      <w:proofErr w:type="spellEnd"/>
+      <w:r>
+        <w:rPr>
+          <w:rFonts w:ascii="Times New Roman" w:hAnsi="Times New Roman" w:cs="Times New Roman"/>
+          <w:color w:val="4F81BD" w:themeColor="accent1"/>
+          <w:sz w:val="28"/>
+          <w:szCs w:val="28"/>
+        </w:rPr>
+        <w:t>/install</w:t>
       </w:r>
     </w:p>
     <w:p>
@@ -1754,6 +2370,7 @@
           <w:shd w:val="clear" w:color="auto" w:fill="F9F9F9"/>
         </w:rPr>
       </w:pPr>
+      <w:proofErr w:type="spellStart"/>
       <w:r>
         <w:rPr>
           <w:rFonts w:ascii="Times New Roman" w:hAnsi="Times New Roman" w:cs="Times New Roman"/>
@@ -1764,7 +2381,20 @@
           <w:szCs w:val="28"/>
           <w:shd w:val="clear" w:color="auto" w:fill="F9F9F9"/>
         </w:rPr>
-        <w:t>aws --version</w:t>
+        <w:t>aws</w:t>
+      </w:r>
+      <w:proofErr w:type="spellEnd"/>
+      <w:r>
+        <w:rPr>
+          <w:rFonts w:ascii="Times New Roman" w:hAnsi="Times New Roman" w:cs="Times New Roman"/>
+          <w:b/>
+          <w:bCs/>
+          <w:color w:val="1D8102"/>
+          <w:sz w:val="28"/>
+          <w:szCs w:val="28"/>
+          <w:shd w:val="clear" w:color="auto" w:fill="F9F9F9"/>
+        </w:rPr>
+        <w:t xml:space="preserve"> --version</w:t>
       </w:r>
     </w:p>
     <w:p>
@@ -1825,6 +2455,7 @@
           <w:szCs w:val="28"/>
         </w:rPr>
       </w:pPr>
+      <w:proofErr w:type="spellStart"/>
       <w:r>
         <w:rPr>
           <w:rFonts w:ascii="Times New Roman" w:hAnsi="Times New Roman" w:cs="Times New Roman"/>
@@ -1832,7 +2463,17 @@
           <w:sz w:val="28"/>
           <w:szCs w:val="28"/>
         </w:rPr>
-        <w:t>aws configure (execute this command on your terminal)</w:t>
+        <w:t>aws</w:t>
+      </w:r>
+      <w:proofErr w:type="spellEnd"/>
+      <w:r>
+        <w:rPr>
+          <w:rFonts w:ascii="Times New Roman" w:hAnsi="Times New Roman" w:cs="Times New Roman"/>
+          <w:color w:val="000000" w:themeColor="text1"/>
+          <w:sz w:val="28"/>
+          <w:szCs w:val="28"/>
+        </w:rPr>
+        <w:t xml:space="preserve"> configure (execute this command on your terminal)</w:t>
       </w:r>
     </w:p>
     <w:p>
@@ -1974,7 +2615,27 @@
           <w:sz w:val="28"/>
           <w:szCs w:val="28"/>
         </w:rPr>
-        <w:t>Now you can create eks cluster by executing following command</w:t>
+        <w:t xml:space="preserve">Now you can create </w:t>
+      </w:r>
+      <w:proofErr w:type="spellStart"/>
+      <w:r>
+        <w:rPr>
+          <w:rFonts w:ascii="Times New Roman" w:hAnsi="Times New Roman" w:cs="Times New Roman"/>
+          <w:color w:val="000000" w:themeColor="text1"/>
+          <w:sz w:val="28"/>
+          <w:szCs w:val="28"/>
+        </w:rPr>
+        <w:t>eks</w:t>
+      </w:r>
+      <w:proofErr w:type="spellEnd"/>
+      <w:r>
+        <w:rPr>
+          <w:rFonts w:ascii="Times New Roman" w:hAnsi="Times New Roman" w:cs="Times New Roman"/>
+          <w:color w:val="000000" w:themeColor="text1"/>
+          <w:sz w:val="28"/>
+          <w:szCs w:val="28"/>
+        </w:rPr>
+        <w:t xml:space="preserve"> cluster by executing following command</w:t>
       </w:r>
     </w:p>
     <w:p>
@@ -1986,6 +2647,7 @@
           <w:szCs w:val="28"/>
         </w:rPr>
       </w:pPr>
+      <w:proofErr w:type="spellStart"/>
       <w:r>
         <w:rPr>
           <w:rFonts w:ascii="Times New Roman" w:hAnsi="Times New Roman" w:cs="Times New Roman"/>
@@ -1993,7 +2655,157 @@
           <w:sz w:val="28"/>
           <w:szCs w:val="28"/>
         </w:rPr>
-        <w:t>eksctl create cluster --name &lt;cluster_name&gt;  --region &lt;your_region&gt;  --zones &lt;availability_zones&gt;  --nodegroup-name &lt;nodegroip_name&gt;  --node-type &lt;instance_type&gt; --nodes &lt;no.of.nodes&gt;</w:t>
+        <w:t>eksctl</w:t>
+      </w:r>
+      <w:proofErr w:type="spellEnd"/>
+      <w:r>
+        <w:rPr>
+          <w:rFonts w:ascii="Times New Roman" w:hAnsi="Times New Roman" w:cs="Times New Roman"/>
+          <w:color w:val="4F81BD" w:themeColor="accent1"/>
+          <w:sz w:val="28"/>
+          <w:szCs w:val="28"/>
+        </w:rPr>
+        <w:t xml:space="preserve"> create cluster --name &lt;</w:t>
+      </w:r>
+      <w:proofErr w:type="spellStart"/>
+      <w:r>
+        <w:rPr>
+          <w:rFonts w:ascii="Times New Roman" w:hAnsi="Times New Roman" w:cs="Times New Roman"/>
+          <w:color w:val="4F81BD" w:themeColor="accent1"/>
+          <w:sz w:val="28"/>
+          <w:szCs w:val="28"/>
+        </w:rPr>
+        <w:t>cluster_name</w:t>
+      </w:r>
+      <w:proofErr w:type="spellEnd"/>
+      <w:r>
+        <w:rPr>
+          <w:rFonts w:ascii="Times New Roman" w:hAnsi="Times New Roman" w:cs="Times New Roman"/>
+          <w:color w:val="4F81BD" w:themeColor="accent1"/>
+          <w:sz w:val="28"/>
+          <w:szCs w:val="28"/>
+        </w:rPr>
+        <w:t>&gt;  --region &lt;</w:t>
+      </w:r>
+      <w:proofErr w:type="spellStart"/>
+      <w:r>
+        <w:rPr>
+          <w:rFonts w:ascii="Times New Roman" w:hAnsi="Times New Roman" w:cs="Times New Roman"/>
+          <w:color w:val="4F81BD" w:themeColor="accent1"/>
+          <w:sz w:val="28"/>
+          <w:szCs w:val="28"/>
+        </w:rPr>
+        <w:t>your_region</w:t>
+      </w:r>
+      <w:proofErr w:type="spellEnd"/>
+      <w:r>
+        <w:rPr>
+          <w:rFonts w:ascii="Times New Roman" w:hAnsi="Times New Roman" w:cs="Times New Roman"/>
+          <w:color w:val="4F81BD" w:themeColor="accent1"/>
+          <w:sz w:val="28"/>
+          <w:szCs w:val="28"/>
+        </w:rPr>
+        <w:t>&gt;  --zones &lt;</w:t>
+      </w:r>
+      <w:proofErr w:type="spellStart"/>
+      <w:r>
+        <w:rPr>
+          <w:rFonts w:ascii="Times New Roman" w:hAnsi="Times New Roman" w:cs="Times New Roman"/>
+          <w:color w:val="4F81BD" w:themeColor="accent1"/>
+          <w:sz w:val="28"/>
+          <w:szCs w:val="28"/>
+        </w:rPr>
+        <w:t>availability_zones</w:t>
+      </w:r>
+      <w:proofErr w:type="spellEnd"/>
+      <w:r>
+        <w:rPr>
+          <w:rFonts w:ascii="Times New Roman" w:hAnsi="Times New Roman" w:cs="Times New Roman"/>
+          <w:color w:val="4F81BD" w:themeColor="accent1"/>
+          <w:sz w:val="28"/>
+          <w:szCs w:val="28"/>
+        </w:rPr>
+        <w:t>&gt;  --</w:t>
+      </w:r>
+      <w:proofErr w:type="spellStart"/>
+      <w:r>
+        <w:rPr>
+          <w:rFonts w:ascii="Times New Roman" w:hAnsi="Times New Roman" w:cs="Times New Roman"/>
+          <w:color w:val="4F81BD" w:themeColor="accent1"/>
+          <w:sz w:val="28"/>
+          <w:szCs w:val="28"/>
+        </w:rPr>
+        <w:t>nodegroup</w:t>
+      </w:r>
+      <w:proofErr w:type="spellEnd"/>
+      <w:r>
+        <w:rPr>
+          <w:rFonts w:ascii="Times New Roman" w:hAnsi="Times New Roman" w:cs="Times New Roman"/>
+          <w:color w:val="4F81BD" w:themeColor="accent1"/>
+          <w:sz w:val="28"/>
+          <w:szCs w:val="28"/>
+        </w:rPr>
+        <w:t>-name &lt;</w:t>
+      </w:r>
+      <w:proofErr w:type="spellStart"/>
+      <w:r>
+        <w:rPr>
+          <w:rFonts w:ascii="Times New Roman" w:hAnsi="Times New Roman" w:cs="Times New Roman"/>
+          <w:color w:val="4F81BD" w:themeColor="accent1"/>
+          <w:sz w:val="28"/>
+          <w:szCs w:val="28"/>
+        </w:rPr>
+        <w:t>nodegroip_name</w:t>
+      </w:r>
+      <w:proofErr w:type="spellEnd"/>
+      <w:r>
+        <w:rPr>
+          <w:rFonts w:ascii="Times New Roman" w:hAnsi="Times New Roman" w:cs="Times New Roman"/>
+          <w:color w:val="4F81BD" w:themeColor="accent1"/>
+          <w:sz w:val="28"/>
+          <w:szCs w:val="28"/>
+        </w:rPr>
+        <w:t>&gt;  --node-type &lt;</w:t>
+      </w:r>
+      <w:proofErr w:type="spellStart"/>
+      <w:r>
+        <w:rPr>
+          <w:rFonts w:ascii="Times New Roman" w:hAnsi="Times New Roman" w:cs="Times New Roman"/>
+          <w:color w:val="4F81BD" w:themeColor="accent1"/>
+          <w:sz w:val="28"/>
+          <w:szCs w:val="28"/>
+        </w:rPr>
+        <w:t>instance_type</w:t>
+      </w:r>
+      <w:proofErr w:type="spellEnd"/>
+      <w:r>
+        <w:rPr>
+          <w:rFonts w:ascii="Times New Roman" w:hAnsi="Times New Roman" w:cs="Times New Roman"/>
+          <w:color w:val="4F81BD" w:themeColor="accent1"/>
+          <w:sz w:val="28"/>
+          <w:szCs w:val="28"/>
+        </w:rPr>
+        <w:t>&gt; --nodes &lt;</w:t>
+      </w:r>
+      <w:proofErr w:type="spellStart"/>
+      <w:r>
+        <w:rPr>
+          <w:rFonts w:ascii="Times New Roman" w:hAnsi="Times New Roman" w:cs="Times New Roman"/>
+          <w:color w:val="4F81BD" w:themeColor="accent1"/>
+          <w:sz w:val="28"/>
+          <w:szCs w:val="28"/>
+        </w:rPr>
+        <w:t>no.of.nodes</w:t>
+      </w:r>
+      <w:proofErr w:type="spellEnd"/>
+      <w:r>
+        <w:rPr>
+          <w:rFonts w:ascii="Times New Roman" w:hAnsi="Times New Roman" w:cs="Times New Roman"/>
+          <w:color w:val="4F81BD" w:themeColor="accent1"/>
+          <w:sz w:val="28"/>
+          <w:szCs w:val="28"/>
+        </w:rPr>
+        <w:t>&gt;</w:t>
       </w:r>
     </w:p>
     <w:p>
@@ -2112,7 +2924,15 @@
     <w:p/>
     <w:p>
       <w:r>
-        <w:t>Command: kubectl get namespaces</w:t>
+        <w:t xml:space="preserve">Command: </w:t>
+      </w:r>
+      <w:proofErr w:type="spellStart"/>
+      <w:r>
+        <w:t>kubectl</w:t>
+      </w:r>
+      <w:proofErr w:type="spellEnd"/>
+      <w:r>
+        <w:t xml:space="preserve"> get namespaces</w:t>
       </w:r>
     </w:p>
     <w:p/>
@@ -2176,7 +2996,15 @@
         <w:t>namespace</w:t>
       </w:r>
       <w:r>
-        <w:t xml:space="preserve"> groups resources (Pods, Services, Deployments, ConfigMaps, etc.) logically.</w:t>
+        <w:t xml:space="preserve"> groups resources (Pods, Services, Deployments, </w:t>
+      </w:r>
+      <w:proofErr w:type="spellStart"/>
+      <w:r>
+        <w:t>ConfigMaps</w:t>
+      </w:r>
+      <w:proofErr w:type="spellEnd"/>
+      <w:r>
+        <w:t>, etc.) logically.</w:t>
       </w:r>
     </w:p>
     <w:p>
@@ -2537,6 +3365,7 @@
           <w:szCs w:val="24"/>
         </w:rPr>
       </w:pPr>
+      <w:proofErr w:type="spellStart"/>
       <w:r>
         <w:rPr>
           <w:b/>
@@ -2544,7 +3373,17 @@
           <w:sz w:val="24"/>
           <w:szCs w:val="24"/>
         </w:rPr>
-        <w:t>Kubectl create ns Shivangi(namespace -name)</w:t>
+        <w:t>Kubectl</w:t>
+      </w:r>
+      <w:proofErr w:type="spellEnd"/>
+      <w:r>
+        <w:rPr>
+          <w:b/>
+          <w:bCs/>
+          <w:sz w:val="24"/>
+          <w:szCs w:val="24"/>
+        </w:rPr>
+        <w:t xml:space="preserve"> create ns Shivangi(namespace -name)</w:t>
       </w:r>
     </w:p>
     <w:p>

</xml_diff>